<commit_message>
Finish report, remove class that was not in use
</commit_message>
<xml_diff>
--- a/Space Meteors report.docx
+++ b/Space Meteors report.docx
@@ -42,7 +42,7 @@
             <o:lock v:ext="edit" aspectratio="t"/>
           </v:shapetype>
           <v:shape id="_x0000_i1025" type="#_x0000_t75" style="width:441.75pt;height:165.75pt">
-            <v:imagedata r:id="rId4" o:title="SpaceMeteors-intro"/>
+            <v:imagedata r:id="rId5" o:title="SpaceMeteors-intro"/>
           </v:shape>
         </w:pict>
       </w:r>
@@ -60,7 +60,7 @@
         <w:rPr>
           <w:shd w:val="clear" w:color="auto" w:fill="FFFFFF"/>
         </w:rPr>
-        <w:t xml:space="preserve">Um clone do do famoso jogo de arcade </w:t>
+        <w:t xml:space="preserve">Um clone do famoso jogo de arcade </w:t>
       </w:r>
       <w:r>
         <w:rPr>
@@ -538,48 +538,6 @@
           <w:shd w:val="clear" w:color="auto" w:fill="FFFFFF"/>
         </w:rPr>
       </w:pPr>
-    </w:p>
-    <w:p>
-      <w:pPr>
-        <w:rPr>
-          <w:rFonts w:cstheme="minorHAnsi"/>
-          <w:color w:val="333333"/>
-          <w:sz w:val="24"/>
-          <w:szCs w:val="20"/>
-          <w:shd w:val="clear" w:color="auto" w:fill="FFFFFF"/>
-        </w:rPr>
-      </w:pPr>
-      <w:r>
-        <w:rPr>
-          <w:rFonts w:cstheme="minorHAnsi"/>
-          <w:color w:val="333333"/>
-          <w:sz w:val="24"/>
-          <w:szCs w:val="20"/>
-          <w:shd w:val="clear" w:color="auto" w:fill="FFFFFF"/>
-        </w:rPr>
-        <w:t xml:space="preserve">2 </w:t>
-      </w:r>
-      <w:r>
-        <w:rPr>
-          <w:rFonts w:cstheme="minorHAnsi"/>
-          <w:color w:val="333333"/>
-          <w:sz w:val="24"/>
-          <w:szCs w:val="20"/>
-          <w:shd w:val="clear" w:color="auto" w:fill="FFFFFF"/>
-        </w:rPr>
-        <w:t>tecnologias usadas no original e como diferem das tecnologias contemporâneas, etc. </w:t>
-      </w:r>
-    </w:p>
-    <w:p>
-      <w:pPr>
-        <w:rPr>
-          <w:rFonts w:cstheme="minorHAnsi"/>
-          <w:color w:val="333333"/>
-          <w:sz w:val="24"/>
-          <w:szCs w:val="20"/>
-          <w:shd w:val="clear" w:color="auto" w:fill="FFFFFF"/>
-        </w:rPr>
-      </w:pPr>
       <w:r>
         <w:rPr>
           <w:rFonts w:cstheme="minorHAnsi"/>
@@ -693,61 +651,1236 @@
           <w:szCs w:val="20"/>
           <w:shd w:val="clear" w:color="auto" w:fill="FFFFFF"/>
         </w:rPr>
-        <w:t xml:space="preserve">3 </w:t>
-      </w:r>
-      <w:r>
-        <w:rPr>
-          <w:rFonts w:cstheme="minorHAnsi"/>
-          <w:color w:val="333333"/>
-          <w:sz w:val="24"/>
-          <w:szCs w:val="20"/>
-          <w:shd w:val="clear" w:color="auto" w:fill="FFFFFF"/>
-        </w:rPr>
-        <w:t>no desenvolvimento, deve fazer uma reflexão técnica sobre a sua abordagem à implementação, </w:t>
-      </w:r>
+        <w:t>3 no desenvolvimento, deve fazer uma reflexão técnica sobre a sua abordagem à implementação, </w:t>
+      </w:r>
+    </w:p>
+    <w:p>
+      <w:pPr>
+        <w:rPr>
+          <w:rFonts w:cstheme="minorHAnsi"/>
+          <w:color w:val="333333"/>
+          <w:sz w:val="24"/>
+          <w:szCs w:val="20"/>
+          <w:shd w:val="clear" w:color="auto" w:fill="FFFFFF"/>
+        </w:rPr>
+      </w:pPr>
+      <w:r>
+        <w:rPr>
+          <w:rFonts w:cstheme="minorHAnsi"/>
+          <w:color w:val="333333"/>
+          <w:sz w:val="24"/>
+          <w:szCs w:val="20"/>
+          <w:shd w:val="clear" w:color="auto" w:fill="FFFFFF"/>
+        </w:rPr>
+        <w:t>Relativamente a esta implementação</w:t>
+      </w:r>
+      <w:r>
+        <w:rPr>
+          <w:rFonts w:cstheme="minorHAnsi"/>
+          <w:color w:val="333333"/>
+          <w:sz w:val="24"/>
+          <w:szCs w:val="20"/>
+          <w:shd w:val="clear" w:color="auto" w:fill="FFFFFF"/>
+        </w:rPr>
+        <w:t>, foram criadas as classes:</w:t>
+      </w:r>
+    </w:p>
+    <w:p>
+      <w:pPr>
+        <w:pStyle w:val="ListParagraph"/>
+        <w:numPr>
+          <w:ilvl w:val="0"/>
+          <w:numId w:val="1"/>
+        </w:numPr>
+        <w:rPr>
+          <w:rFonts w:cstheme="minorHAnsi"/>
+          <w:color w:val="333333"/>
+          <w:sz w:val="24"/>
+          <w:szCs w:val="20"/>
+          <w:shd w:val="clear" w:color="auto" w:fill="FFFFFF"/>
+        </w:rPr>
+      </w:pPr>
+      <w:r>
+        <w:rPr>
+          <w:rFonts w:cstheme="minorHAnsi"/>
+          <w:color w:val="333333"/>
+          <w:sz w:val="24"/>
+          <w:szCs w:val="20"/>
+          <w:shd w:val="clear" w:color="auto" w:fill="FFFFFF"/>
+        </w:rPr>
+        <w:t>Constants</w:t>
+      </w:r>
+    </w:p>
+    <w:p>
+      <w:pPr>
+        <w:pStyle w:val="ListParagraph"/>
+        <w:numPr>
+          <w:ilvl w:val="0"/>
+          <w:numId w:val="1"/>
+        </w:numPr>
+        <w:rPr>
+          <w:rFonts w:cstheme="minorHAnsi"/>
+          <w:color w:val="333333"/>
+          <w:sz w:val="24"/>
+          <w:szCs w:val="20"/>
+          <w:shd w:val="clear" w:color="auto" w:fill="FFFFFF"/>
+        </w:rPr>
+      </w:pPr>
+      <w:r>
+        <w:rPr>
+          <w:rFonts w:cstheme="minorHAnsi"/>
+          <w:color w:val="333333"/>
+          <w:sz w:val="24"/>
+          <w:szCs w:val="20"/>
+          <w:shd w:val="clear" w:color="auto" w:fill="FFFFFF"/>
+        </w:rPr>
+        <w:t>Enemy</w:t>
+      </w:r>
+    </w:p>
+    <w:p>
+      <w:pPr>
+        <w:pStyle w:val="ListParagraph"/>
+        <w:numPr>
+          <w:ilvl w:val="0"/>
+          <w:numId w:val="1"/>
+        </w:numPr>
+        <w:rPr>
+          <w:rFonts w:cstheme="minorHAnsi"/>
+          <w:color w:val="333333"/>
+          <w:sz w:val="24"/>
+          <w:szCs w:val="20"/>
+          <w:shd w:val="clear" w:color="auto" w:fill="FFFFFF"/>
+        </w:rPr>
+      </w:pPr>
+      <w:r>
+        <w:rPr>
+          <w:rFonts w:cstheme="minorHAnsi"/>
+          <w:color w:val="333333"/>
+          <w:sz w:val="24"/>
+          <w:szCs w:val="20"/>
+          <w:shd w:val="clear" w:color="auto" w:fill="FFFFFF"/>
+        </w:rPr>
+        <w:t>ExplosionDestruction</w:t>
+      </w:r>
+    </w:p>
+    <w:p>
+      <w:pPr>
+        <w:pStyle w:val="ListParagraph"/>
+        <w:numPr>
+          <w:ilvl w:val="0"/>
+          <w:numId w:val="1"/>
+        </w:numPr>
+        <w:rPr>
+          <w:rFonts w:cstheme="minorHAnsi"/>
+          <w:color w:val="333333"/>
+          <w:sz w:val="24"/>
+          <w:szCs w:val="20"/>
+          <w:shd w:val="clear" w:color="auto" w:fill="FFFFFF"/>
+        </w:rPr>
+      </w:pPr>
+      <w:r>
+        <w:rPr>
+          <w:rFonts w:cstheme="minorHAnsi"/>
+          <w:color w:val="333333"/>
+          <w:sz w:val="24"/>
+          <w:szCs w:val="20"/>
+          <w:shd w:val="clear" w:color="auto" w:fill="FFFFFF"/>
+        </w:rPr>
+        <w:t>GameController</w:t>
+      </w:r>
+    </w:p>
+    <w:p>
+      <w:pPr>
+        <w:pStyle w:val="ListParagraph"/>
+        <w:numPr>
+          <w:ilvl w:val="0"/>
+          <w:numId w:val="1"/>
+        </w:numPr>
+        <w:rPr>
+          <w:rFonts w:cstheme="minorHAnsi"/>
+          <w:color w:val="333333"/>
+          <w:sz w:val="24"/>
+          <w:szCs w:val="20"/>
+          <w:shd w:val="clear" w:color="auto" w:fill="FFFFFF"/>
+        </w:rPr>
+      </w:pPr>
+      <w:r>
+        <w:rPr>
+          <w:rFonts w:cstheme="minorHAnsi"/>
+          <w:color w:val="333333"/>
+          <w:sz w:val="24"/>
+          <w:szCs w:val="20"/>
+          <w:shd w:val="clear" w:color="auto" w:fill="FFFFFF"/>
+        </w:rPr>
+        <w:t>HomeManager</w:t>
+      </w:r>
+    </w:p>
+    <w:p>
+      <w:pPr>
+        <w:pStyle w:val="ListParagraph"/>
+        <w:numPr>
+          <w:ilvl w:val="0"/>
+          <w:numId w:val="1"/>
+        </w:numPr>
+        <w:rPr>
+          <w:rFonts w:cstheme="minorHAnsi"/>
+          <w:color w:val="333333"/>
+          <w:sz w:val="24"/>
+          <w:szCs w:val="20"/>
+          <w:shd w:val="clear" w:color="auto" w:fill="FFFFFF"/>
+        </w:rPr>
+      </w:pPr>
+      <w:r>
+        <w:rPr>
+          <w:rFonts w:cstheme="minorHAnsi"/>
+          <w:color w:val="333333"/>
+          <w:sz w:val="24"/>
+          <w:szCs w:val="20"/>
+          <w:shd w:val="clear" w:color="auto" w:fill="FFFFFF"/>
+        </w:rPr>
+        <w:t>MissileDestruction</w:t>
+      </w:r>
+    </w:p>
+    <w:p>
+      <w:pPr>
+        <w:pStyle w:val="ListParagraph"/>
+        <w:numPr>
+          <w:ilvl w:val="0"/>
+          <w:numId w:val="1"/>
+        </w:numPr>
+        <w:rPr>
+          <w:rFonts w:cstheme="minorHAnsi"/>
+          <w:color w:val="333333"/>
+          <w:sz w:val="24"/>
+          <w:szCs w:val="20"/>
+          <w:shd w:val="clear" w:color="auto" w:fill="FFFFFF"/>
+        </w:rPr>
+      </w:pPr>
+      <w:r>
+        <w:rPr>
+          <w:rFonts w:cstheme="minorHAnsi"/>
+          <w:color w:val="333333"/>
+          <w:sz w:val="24"/>
+          <w:szCs w:val="20"/>
+          <w:shd w:val="clear" w:color="auto" w:fill="FFFFFF"/>
+        </w:rPr>
+        <w:t>Player</w:t>
+      </w:r>
+    </w:p>
+    <w:p>
+      <w:pPr>
+        <w:rPr>
+          <w:rFonts w:cstheme="minorHAnsi"/>
+          <w:color w:val="333333"/>
+          <w:sz w:val="24"/>
+          <w:szCs w:val="20"/>
+          <w:shd w:val="clear" w:color="auto" w:fill="FFFFFF"/>
+        </w:rPr>
+      </w:pPr>
+      <w:r>
+        <w:rPr>
+          <w:rFonts w:cstheme="minorHAnsi"/>
+          <w:color w:val="333333"/>
+          <w:sz w:val="24"/>
+          <w:szCs w:val="20"/>
+          <w:shd w:val="clear" w:color="auto" w:fill="FFFFFF"/>
+        </w:rPr>
+        <w:t>Bem como os interfaces:</w:t>
+      </w:r>
+    </w:p>
+    <w:p>
+      <w:pPr>
+        <w:pStyle w:val="ListParagraph"/>
+        <w:numPr>
+          <w:ilvl w:val="0"/>
+          <w:numId w:val="2"/>
+        </w:numPr>
+        <w:rPr>
+          <w:rFonts w:cstheme="minorHAnsi"/>
+          <w:color w:val="333333"/>
+          <w:sz w:val="24"/>
+          <w:szCs w:val="20"/>
+          <w:shd w:val="clear" w:color="auto" w:fill="FFFFFF"/>
+        </w:rPr>
+      </w:pPr>
+      <w:r>
+        <w:rPr>
+          <w:rFonts w:cstheme="minorHAnsi"/>
+          <w:color w:val="333333"/>
+          <w:sz w:val="24"/>
+          <w:szCs w:val="20"/>
+          <w:shd w:val="clear" w:color="auto" w:fill="FFFFFF"/>
+        </w:rPr>
+        <w:t>IActions</w:t>
+      </w:r>
+    </w:p>
+    <w:p>
+      <w:pPr>
+        <w:pStyle w:val="ListParagraph"/>
+        <w:numPr>
+          <w:ilvl w:val="0"/>
+          <w:numId w:val="2"/>
+        </w:numPr>
+        <w:rPr>
+          <w:rFonts w:cstheme="minorHAnsi"/>
+          <w:color w:val="333333"/>
+          <w:sz w:val="24"/>
+          <w:szCs w:val="20"/>
+          <w:shd w:val="clear" w:color="auto" w:fill="FFFFFF"/>
+        </w:rPr>
+      </w:pPr>
+      <w:r>
+        <w:rPr>
+          <w:rFonts w:cstheme="minorHAnsi"/>
+          <w:color w:val="333333"/>
+          <w:sz w:val="24"/>
+          <w:szCs w:val="20"/>
+          <w:shd w:val="clear" w:color="auto" w:fill="FFFFFF"/>
+        </w:rPr>
+        <w:t>IControllable</w:t>
+      </w:r>
+    </w:p>
+    <w:p>
+      <w:pPr>
+        <w:rPr>
+          <w:rFonts w:cstheme="minorHAnsi"/>
+          <w:color w:val="333333"/>
+          <w:sz w:val="24"/>
+          <w:szCs w:val="20"/>
+          <w:shd w:val="clear" w:color="auto" w:fill="FFFFFF"/>
+        </w:rPr>
+      </w:pPr>
+      <w:r>
+        <w:rPr>
+          <w:rFonts w:cstheme="minorHAnsi"/>
+          <w:color w:val="333333"/>
+          <w:sz w:val="24"/>
+          <w:szCs w:val="20"/>
+          <w:shd w:val="clear" w:color="auto" w:fill="FFFFFF"/>
+        </w:rPr>
+        <w:lastRenderedPageBreak/>
+        <w:t>De uma forma breve:</w:t>
+      </w:r>
+    </w:p>
+    <w:p>
+      <w:pPr>
+        <w:pStyle w:val="ListParagraph"/>
+        <w:numPr>
+          <w:ilvl w:val="0"/>
+          <w:numId w:val="3"/>
+        </w:numPr>
+        <w:rPr>
+          <w:rFonts w:cstheme="minorHAnsi"/>
+          <w:color w:val="333333"/>
+          <w:sz w:val="24"/>
+          <w:szCs w:val="20"/>
+          <w:shd w:val="clear" w:color="auto" w:fill="FFFFFF"/>
+        </w:rPr>
+      </w:pPr>
+      <w:r>
+        <w:rPr>
+          <w:rFonts w:cstheme="minorHAnsi"/>
+          <w:color w:val="333333"/>
+          <w:sz w:val="24"/>
+          <w:szCs w:val="20"/>
+          <w:shd w:val="clear" w:color="auto" w:fill="FFFFFF"/>
+        </w:rPr>
+        <w:t>A classe Constants serve para declarar todos os valores “tabulados” que dão jeito ter à mão para passar em métodos do Unity que requerem o nome do objeto/scene</w:t>
+      </w:r>
+    </w:p>
+    <w:p>
+      <w:pPr>
+        <w:pStyle w:val="ListParagraph"/>
+        <w:numPr>
+          <w:ilvl w:val="0"/>
+          <w:numId w:val="3"/>
+        </w:numPr>
+        <w:rPr>
+          <w:rFonts w:cstheme="minorHAnsi"/>
+          <w:color w:val="333333"/>
+          <w:sz w:val="24"/>
+          <w:szCs w:val="20"/>
+          <w:shd w:val="clear" w:color="auto" w:fill="FFFFFF"/>
+        </w:rPr>
+      </w:pPr>
+      <w:r>
+        <w:rPr>
+          <w:rFonts w:cstheme="minorHAnsi"/>
+          <w:color w:val="333333"/>
+          <w:sz w:val="24"/>
+          <w:szCs w:val="20"/>
+          <w:shd w:val="clear" w:color="auto" w:fill="FFFFFF"/>
+        </w:rPr>
+        <w:t>A classe Enemy tem a funcionalidade de disparo e colisão com os mísseis do jogador. Originalmente pensei em colocar a lógica de movimento nesta classe mas mais à frente foi pedido para essa lógica ficar dentro do GameController</w:t>
+      </w:r>
+    </w:p>
+    <w:p>
+      <w:pPr>
+        <w:pStyle w:val="ListParagraph"/>
+        <w:numPr>
+          <w:ilvl w:val="0"/>
+          <w:numId w:val="3"/>
+        </w:numPr>
+        <w:rPr>
+          <w:rFonts w:cstheme="minorHAnsi"/>
+          <w:color w:val="333333"/>
+          <w:sz w:val="24"/>
+          <w:szCs w:val="20"/>
+          <w:shd w:val="clear" w:color="auto" w:fill="FFFFFF"/>
+        </w:rPr>
+      </w:pPr>
+      <w:r>
+        <w:rPr>
+          <w:rFonts w:cstheme="minorHAnsi"/>
+          <w:color w:val="333333"/>
+          <w:sz w:val="24"/>
+          <w:szCs w:val="20"/>
+          <w:shd w:val="clear" w:color="auto" w:fill="FFFFFF"/>
+        </w:rPr>
+        <w:t>ExplosionDestructions serve para fazer destruir (Garbage Collecting) as animações de explosão</w:t>
+      </w:r>
+    </w:p>
+    <w:p>
+      <w:pPr>
+        <w:pStyle w:val="ListParagraph"/>
+        <w:numPr>
+          <w:ilvl w:val="0"/>
+          <w:numId w:val="3"/>
+        </w:numPr>
+        <w:rPr>
+          <w:rFonts w:cstheme="minorHAnsi"/>
+          <w:color w:val="333333"/>
+          <w:sz w:val="24"/>
+          <w:szCs w:val="20"/>
+          <w:shd w:val="clear" w:color="auto" w:fill="FFFFFF"/>
+        </w:rPr>
+      </w:pPr>
+      <w:r>
+        <w:rPr>
+          <w:rFonts w:cstheme="minorHAnsi"/>
+          <w:color w:val="333333"/>
+          <w:sz w:val="24"/>
+          <w:szCs w:val="20"/>
+          <w:shd w:val="clear" w:color="auto" w:fill="FFFFFF"/>
+        </w:rPr>
+        <w:t xml:space="preserve">GameController gere o movimento dos inimigos bem como Input do jogador para sair e Scene Loading entre Game e Home menu. Existem </w:t>
+      </w:r>
+      <w:r>
+        <w:rPr>
+          <w:rFonts w:cstheme="minorHAnsi"/>
+          <w:color w:val="333333"/>
+          <w:sz w:val="24"/>
+          <w:szCs w:val="20"/>
+          <w:shd w:val="clear" w:color="auto" w:fill="FFFFFF"/>
+        </w:rPr>
+        <w:t xml:space="preserve">uma melhoria </w:t>
+      </w:r>
+      <w:r>
+        <w:rPr>
+          <w:rFonts w:cstheme="minorHAnsi"/>
+          <w:color w:val="333333"/>
+          <w:sz w:val="24"/>
+          <w:szCs w:val="20"/>
+          <w:shd w:val="clear" w:color="auto" w:fill="FFFFFF"/>
+        </w:rPr>
+        <w:t xml:space="preserve">que faria a esta classe. </w:t>
+      </w:r>
+      <w:r>
+        <w:rPr>
+          <w:rFonts w:cstheme="minorHAnsi"/>
+          <w:color w:val="333333"/>
+          <w:sz w:val="24"/>
+          <w:szCs w:val="20"/>
+          <w:shd w:val="clear" w:color="auto" w:fill="FFFFFF"/>
+        </w:rPr>
+        <w:t xml:space="preserve"> Criava </w:t>
+      </w:r>
+      <w:r>
+        <w:rPr>
+          <w:rFonts w:cstheme="minorHAnsi"/>
+          <w:color w:val="333333"/>
+          <w:sz w:val="24"/>
+          <w:szCs w:val="20"/>
+          <w:shd w:val="clear" w:color="auto" w:fill="FFFFFF"/>
+        </w:rPr>
+        <w:t xml:space="preserve">uma versão Singleton, pois foi-me bastante útil </w:t>
+      </w:r>
+      <w:r>
+        <w:rPr>
+          <w:rFonts w:cstheme="minorHAnsi"/>
+          <w:color w:val="333333"/>
+          <w:sz w:val="24"/>
+          <w:szCs w:val="20"/>
+          <w:shd w:val="clear" w:color="auto" w:fill="FFFFFF"/>
+        </w:rPr>
+        <w:t>ter informação se a nave está morta ou se existem inimigos de sobra.</w:t>
+      </w:r>
+    </w:p>
+    <w:p>
+      <w:pPr>
+        <w:pStyle w:val="ListParagraph"/>
+        <w:numPr>
+          <w:ilvl w:val="0"/>
+          <w:numId w:val="3"/>
+        </w:numPr>
+        <w:rPr>
+          <w:rFonts w:cstheme="minorHAnsi"/>
+          <w:color w:val="333333"/>
+          <w:sz w:val="24"/>
+          <w:szCs w:val="20"/>
+          <w:shd w:val="clear" w:color="auto" w:fill="FFFFFF"/>
+        </w:rPr>
+      </w:pPr>
+      <w:r>
+        <w:rPr>
+          <w:rFonts w:cstheme="minorHAnsi"/>
+          <w:color w:val="333333"/>
+          <w:sz w:val="24"/>
+          <w:szCs w:val="20"/>
+          <w:shd w:val="clear" w:color="auto" w:fill="FFFFFF"/>
+        </w:rPr>
+        <w:t>O HomeManager é apenas uma classe para detectar Player Input e navegar para a Game scene.</w:t>
+      </w:r>
+    </w:p>
+    <w:p>
+      <w:pPr>
+        <w:pStyle w:val="ListParagraph"/>
+        <w:numPr>
+          <w:ilvl w:val="0"/>
+          <w:numId w:val="3"/>
+        </w:numPr>
+        <w:rPr>
+          <w:rFonts w:cstheme="minorHAnsi"/>
+          <w:color w:val="333333"/>
+          <w:sz w:val="24"/>
+          <w:szCs w:val="20"/>
+          <w:shd w:val="clear" w:color="auto" w:fill="FFFFFF"/>
+        </w:rPr>
+      </w:pPr>
+      <w:r>
+        <w:rPr>
+          <w:rFonts w:cstheme="minorHAnsi"/>
+          <w:color w:val="333333"/>
+          <w:sz w:val="24"/>
+          <w:szCs w:val="20"/>
+          <w:shd w:val="clear" w:color="auto" w:fill="FFFFFF"/>
+        </w:rPr>
+        <w:t>O interface IActions serve de contrato para os inimigos e o player. Como inicialmente desenhei a solução para o movimento dos inimigos ser autónomo à unidade mais granular, pensei em usar um interface para garantir que as mesmas eram aplicadas conforme as funções esperadas desses objetos. Foi também uma forma de praticar um bocado este modelo de programação.</w:t>
+      </w:r>
+    </w:p>
+    <w:p>
+      <w:pPr>
+        <w:pStyle w:val="ListParagraph"/>
+        <w:numPr>
+          <w:ilvl w:val="0"/>
+          <w:numId w:val="3"/>
+        </w:numPr>
+        <w:rPr>
+          <w:rFonts w:cstheme="minorHAnsi"/>
+          <w:color w:val="333333"/>
+          <w:sz w:val="24"/>
+          <w:szCs w:val="20"/>
+          <w:shd w:val="clear" w:color="auto" w:fill="FFFFFF"/>
+        </w:rPr>
+      </w:pPr>
+      <w:r>
+        <w:rPr>
+          <w:rFonts w:cstheme="minorHAnsi"/>
+          <w:color w:val="333333"/>
+          <w:sz w:val="24"/>
+          <w:szCs w:val="20"/>
+          <w:shd w:val="clear" w:color="auto" w:fill="FFFFFF"/>
+        </w:rPr>
+        <w:t>IControllable foi criado no pensamento de implementar um 2 player game. A sua função seria estabelecer o contrato para uma classe implementar métodos de deteção de player input</w:t>
+      </w:r>
+    </w:p>
+    <w:p>
+      <w:pPr>
+        <w:pStyle w:val="ListParagraph"/>
+        <w:numPr>
+          <w:ilvl w:val="0"/>
+          <w:numId w:val="3"/>
+        </w:numPr>
+        <w:rPr>
+          <w:rFonts w:cstheme="minorHAnsi"/>
+          <w:color w:val="333333"/>
+          <w:sz w:val="24"/>
+          <w:szCs w:val="20"/>
+          <w:shd w:val="clear" w:color="auto" w:fill="FFFFFF"/>
+        </w:rPr>
+      </w:pPr>
+      <w:r>
+        <w:rPr>
+          <w:rFonts w:cstheme="minorHAnsi"/>
+          <w:color w:val="333333"/>
+          <w:sz w:val="24"/>
+          <w:szCs w:val="20"/>
+          <w:shd w:val="clear" w:color="auto" w:fill="FFFFFF"/>
+        </w:rPr>
+        <w:t>MissileDestruction serve para detetar colisões entre o míssil do player e outro objeto. Sempre que este entra em colisão o mesmo deverá ser destruído, juntamente do objeto inimigo e instanciar uma explosão. Isto faz com que a gestão de explosão do meteoro e meteorito</w:t>
+      </w:r>
+      <w:r>
+        <w:rPr>
+          <w:rFonts w:cstheme="minorHAnsi"/>
+          <w:color w:val="333333"/>
+          <w:sz w:val="24"/>
+          <w:szCs w:val="20"/>
+          <w:shd w:val="clear" w:color="auto" w:fill="FFFFFF"/>
+        </w:rPr>
+        <w:t xml:space="preserve"> sejam tratadas no mesmo método</w:t>
+      </w:r>
+    </w:p>
+    <w:p>
+      <w:pPr>
+        <w:pStyle w:val="ListParagraph"/>
+        <w:numPr>
+          <w:ilvl w:val="0"/>
+          <w:numId w:val="3"/>
+        </w:numPr>
+        <w:rPr>
+          <w:rFonts w:cstheme="minorHAnsi"/>
+          <w:color w:val="333333"/>
+          <w:sz w:val="24"/>
+          <w:szCs w:val="20"/>
+          <w:shd w:val="clear" w:color="auto" w:fill="FFFFFF"/>
+        </w:rPr>
+      </w:pPr>
+      <w:r>
+        <w:rPr>
+          <w:rFonts w:cstheme="minorHAnsi"/>
+          <w:color w:val="333333"/>
+          <w:sz w:val="24"/>
+          <w:szCs w:val="20"/>
+          <w:shd w:val="clear" w:color="auto" w:fill="FFFFFF"/>
+        </w:rPr>
+        <w:t>Por fim, a classe Player gere o movimento, disparo, player Input, colisão com objetos e estados do mesmo. Inicialmente pensei em implementar um mecanismo de Spawn da nave mas acabei por não concluir visto não possuir muito tempo e não ser critério base.</w:t>
+      </w:r>
+    </w:p>
+    <w:p>
+      <w:pPr>
+        <w:rPr>
+          <w:rFonts w:cstheme="minorHAnsi"/>
+          <w:color w:val="333333"/>
+          <w:sz w:val="24"/>
+          <w:szCs w:val="20"/>
+          <w:shd w:val="clear" w:color="auto" w:fill="FFFFFF"/>
+        </w:rPr>
+      </w:pPr>
+      <w:r>
+        <w:rPr>
+          <w:rFonts w:cstheme="minorHAnsi"/>
+          <w:color w:val="333333"/>
+          <w:sz w:val="24"/>
+          <w:szCs w:val="20"/>
+          <w:shd w:val="clear" w:color="auto" w:fill="FFFFFF"/>
+        </w:rPr>
+        <w:t>Relativamente a dificuldades sentidas, diria que onde perdi mais tempo foi a tentar perceber porque é que com o Canvas/Background activos não era possível ver a minha nave. Após trinta minutos frustrados de incógnita e uma breve pausa pelo jardim percebi que tinha o Canvas em Render Mode “Overlay”. No fim de atravessar esse roadblock o projeto correu bem.</w:t>
+      </w:r>
+    </w:p>
+    <w:p>
+      <w:pPr>
+        <w:rPr>
+          <w:rFonts w:cstheme="minorHAnsi"/>
+          <w:color w:val="333333"/>
+          <w:sz w:val="24"/>
+          <w:szCs w:val="20"/>
+          <w:shd w:val="clear" w:color="auto" w:fill="FFFFFF"/>
+        </w:rPr>
+      </w:pPr>
+    </w:p>
+    <w:p>
+      <w:pPr>
+        <w:rPr>
+          <w:rFonts w:cstheme="minorHAnsi"/>
+          <w:color w:val="333333"/>
+          <w:sz w:val="24"/>
+          <w:szCs w:val="20"/>
+          <w:shd w:val="clear" w:color="auto" w:fill="FFFFFF"/>
+        </w:rPr>
+      </w:pPr>
+      <w:r>
+        <w:rPr>
+          <w:rFonts w:cstheme="minorHAnsi"/>
+          <w:color w:val="333333"/>
+          <w:sz w:val="24"/>
+          <w:szCs w:val="20"/>
+          <w:shd w:val="clear" w:color="auto" w:fill="FFFFFF"/>
+        </w:rPr>
+        <w:lastRenderedPageBreak/>
+        <w:t>Ao longo do projeto criei um trello de forma a registar as melhorias que fiz e que acho interessantes para fazer.</w:t>
+      </w:r>
+    </w:p>
+    <w:p>
+      <w:pPr>
+        <w:rPr>
+          <w:rFonts w:cstheme="minorHAnsi"/>
+          <w:color w:val="333333"/>
+          <w:sz w:val="24"/>
+          <w:szCs w:val="20"/>
+          <w:shd w:val="clear" w:color="auto" w:fill="FFFFFF"/>
+        </w:rPr>
+      </w:pPr>
+      <w:r>
+        <w:rPr>
+          <w:rFonts w:cstheme="minorHAnsi"/>
+          <w:color w:val="333333"/>
+          <w:sz w:val="24"/>
+          <w:szCs w:val="20"/>
+          <w:shd w:val="clear" w:color="auto" w:fill="FFFFFF"/>
+        </w:rPr>
+        <w:t>Seguindo o enunciado do projeto, todos os Colliders2D seriam Box, mas visto que a nave tem uma forma poligonal não tradicional, os meteoros circulares e o míssil ser cilindrico, alterei para formas mais apropriadas sendo que para a nave, desenhei os pontos básicos do poligono com o PolygonCollider2D.</w:t>
+      </w:r>
+    </w:p>
+    <w:p>
+      <w:pPr>
+        <w:rPr>
+          <w:rFonts w:cstheme="minorHAnsi"/>
+          <w:color w:val="333333"/>
+          <w:sz w:val="24"/>
+          <w:szCs w:val="20"/>
+          <w:shd w:val="clear" w:color="auto" w:fill="FFFFFF"/>
+        </w:rPr>
+      </w:pPr>
+      <w:r>
+        <w:rPr>
+          <w:rFonts w:cstheme="minorHAnsi"/>
+          <w:color w:val="333333"/>
+          <w:sz w:val="24"/>
+          <w:szCs w:val="20"/>
+          <w:shd w:val="clear" w:color="auto" w:fill="FFFFFF"/>
+        </w:rPr>
+        <w:t>Também criei 2 prefabs para os inimigos visto que na spritesheet estavam 2 formas de rotação do objeto. Tal como no Space Invaders, existem diferentes tipos de inimigos. Tendo em conta que é um jogo sobre objetos espaciais naturais, seria interessante criar meteoritos de diferentes cores que ao rebentar, diferentes minérios seriam projetados na explosão. Nem todos os meteoros têm a mesma composição.</w:t>
+      </w:r>
+    </w:p>
+    <w:p>
+      <w:pPr>
+        <w:rPr>
+          <w:rFonts w:cstheme="minorHAnsi"/>
+          <w:color w:val="333333"/>
+          <w:sz w:val="24"/>
+          <w:szCs w:val="20"/>
+          <w:shd w:val="clear" w:color="auto" w:fill="FFFFFF"/>
+        </w:rPr>
+      </w:pPr>
+      <w:r>
+        <w:rPr>
+          <w:rFonts w:cstheme="minorHAnsi"/>
+          <w:color w:val="333333"/>
+          <w:sz w:val="24"/>
+          <w:szCs w:val="20"/>
+          <w:shd w:val="clear" w:color="auto" w:fill="FFFFFF"/>
+        </w:rPr>
+        <w:t>Vi que no enunciado o “disparo” dos inimigos seria para reutilizar o míssil do jogador. Achei essencial alterar este requisito visto que os meteoros naturais não têm canhões de laser.</w:t>
+      </w:r>
+    </w:p>
+    <w:p>
+      <w:pPr>
+        <w:rPr>
+          <w:rFonts w:cstheme="minorHAnsi"/>
+          <w:color w:val="333333"/>
+          <w:sz w:val="24"/>
+          <w:szCs w:val="20"/>
+          <w:shd w:val="clear" w:color="auto" w:fill="FFFFFF"/>
+        </w:rPr>
+      </w:pPr>
+      <w:r>
+        <w:rPr>
+          <w:rFonts w:cstheme="minorHAnsi"/>
+          <w:color w:val="333333"/>
+          <w:sz w:val="24"/>
+          <w:szCs w:val="20"/>
+          <w:shd w:val="clear" w:color="auto" w:fill="FFFFFF"/>
+        </w:rPr>
+        <w:t xml:space="preserve">No meu play-testing e debugging encontrei uma situação que fazia os inimigos lançarem uma chuva de meteoros sobre o jogador devido à lógica pseudoaleatória de disparo dos mesmos. Decidi contornar este comportamento indesejado ao criar uma “shooting zone” e “reload zone”. Em suma, os inimigos ao tentar realizar o disparo ou até mesmo fazer cooldown de disparos anteriores, têm que estar </w:t>
+      </w:r>
+      <w:r>
+        <w:rPr>
+          <w:rFonts w:cstheme="minorHAnsi"/>
+          <w:color w:val="333333"/>
+          <w:sz w:val="24"/>
+          <w:szCs w:val="20"/>
+          <w:shd w:val="clear" w:color="auto" w:fill="FFFFFF"/>
+        </w:rPr>
+        <w:t>X coordenadas próximos da coordenada X da nave. Isto dá um aspeto de inteligência ao inimigo, pois parece que os eles tentam disparar quando a nave interseta o espaço de disparo.</w:t>
+      </w:r>
+    </w:p>
+    <w:p>
+      <w:pPr>
+        <w:rPr>
+          <w:rFonts w:cstheme="minorHAnsi"/>
+          <w:color w:val="333333"/>
+          <w:sz w:val="24"/>
+          <w:szCs w:val="20"/>
+          <w:shd w:val="clear" w:color="auto" w:fill="FFFFFF"/>
+        </w:rPr>
+      </w:pPr>
+    </w:p>
+    <w:p>
+      <w:pPr>
+        <w:rPr>
+          <w:rFonts w:cstheme="minorHAnsi"/>
+          <w:color w:val="333333"/>
+          <w:sz w:val="24"/>
+          <w:szCs w:val="20"/>
+          <w:shd w:val="clear" w:color="auto" w:fill="FFFFFF"/>
+        </w:rPr>
+      </w:pPr>
+      <w:r>
+        <w:rPr>
+          <w:rFonts w:cstheme="minorHAnsi"/>
+          <w:color w:val="333333"/>
+          <w:sz w:val="24"/>
+          <w:szCs w:val="20"/>
+          <w:shd w:val="clear" w:color="auto" w:fill="FFFFFF"/>
+        </w:rPr>
+        <w:t>Algumas features que fariam o jogo mais polido e interessante que eu listei seriam partículas de fumo e incandescência nos meteoros pois eles estão a atravessar a atmosfera e como tal aquecem por causa do atrito, partículas no burner da nave de forma a parecer que a nave está efetivamente ligada, um cometa a atravessar o topo do ecrã como se fosse a nave bonus do Space Invaders. Sendo um cometa, poderia deixar um trail de gelo subtil.</w:t>
+      </w:r>
+    </w:p>
+    <w:p>
+      <w:pPr>
+        <w:rPr>
+          <w:rFonts w:cstheme="minorHAnsi"/>
+          <w:color w:val="333333"/>
+          <w:sz w:val="24"/>
+          <w:szCs w:val="20"/>
+          <w:shd w:val="clear" w:color="auto" w:fill="FFFFFF"/>
+        </w:rPr>
+      </w:pPr>
+      <w:r>
+        <w:rPr>
+          <w:rFonts w:cstheme="minorHAnsi"/>
+          <w:color w:val="333333"/>
+          <w:sz w:val="24"/>
+          <w:szCs w:val="20"/>
+          <w:shd w:val="clear" w:color="auto" w:fill="FFFFFF"/>
+        </w:rPr>
+        <w:t xml:space="preserve">Uma implementação essencial seria </w:t>
+      </w:r>
+      <w:r>
+        <w:rPr>
+          <w:rFonts w:cstheme="minorHAnsi"/>
+          <w:color w:val="333333"/>
+          <w:sz w:val="24"/>
+          <w:szCs w:val="20"/>
+          <w:shd w:val="clear" w:color="auto" w:fill="FFFFFF"/>
+        </w:rPr>
+        <w:t xml:space="preserve">um sistema de vidas e </w:t>
+      </w:r>
+      <w:r>
+        <w:rPr>
+          <w:rFonts w:cstheme="minorHAnsi"/>
+          <w:color w:val="333333"/>
+          <w:sz w:val="24"/>
+          <w:szCs w:val="20"/>
+          <w:shd w:val="clear" w:color="auto" w:fill="FFFFFF"/>
+        </w:rPr>
+        <w:t>tornar o jogo com níveis infinitos em que o jogador navega fluidamente entre os mesmo. Ao atravessar cada nível o background “avança” visto que a nave está a “viajar para o espaço e a destruir cada vez mais meteoros”.</w:t>
+      </w:r>
+    </w:p>
+    <w:p>
+      <w:pPr>
+        <w:rPr>
+          <w:rFonts w:cstheme="minorHAnsi"/>
+          <w:color w:val="333333"/>
+          <w:sz w:val="24"/>
+          <w:szCs w:val="20"/>
+          <w:shd w:val="clear" w:color="auto" w:fill="FFFFFF"/>
+        </w:rPr>
+      </w:pPr>
+      <w:r>
+        <w:rPr>
+          <w:rFonts w:cstheme="minorHAnsi"/>
+          <w:color w:val="333333"/>
+          <w:sz w:val="24"/>
+          <w:szCs w:val="20"/>
+          <w:shd w:val="clear" w:color="auto" w:fill="FFFFFF"/>
+        </w:rPr>
+        <w:t>Com o jogo em modo infinito é necessário um Highscore System, pelas mesmas razões que o Space Invaders tem.</w:t>
+      </w:r>
+    </w:p>
+    <w:p>
+      <w:pPr>
+        <w:rPr>
+          <w:rFonts w:cstheme="minorHAnsi"/>
+          <w:color w:val="333333"/>
+          <w:sz w:val="24"/>
+          <w:szCs w:val="20"/>
+          <w:shd w:val="clear" w:color="auto" w:fill="FFFFFF"/>
+        </w:rPr>
+      </w:pPr>
+      <w:r>
+        <w:rPr>
+          <w:rFonts w:cstheme="minorHAnsi"/>
+          <w:color w:val="333333"/>
+          <w:sz w:val="24"/>
+          <w:szCs w:val="20"/>
+          <w:shd w:val="clear" w:color="auto" w:fill="FFFFFF"/>
+        </w:rPr>
+        <w:br w:type="page"/>
+      </w:r>
+    </w:p>
+    <w:p>
+      <w:pPr>
+        <w:rPr>
+          <w:rFonts w:cstheme="minorHAnsi"/>
+          <w:color w:val="333333"/>
+          <w:sz w:val="24"/>
+          <w:szCs w:val="20"/>
+          <w:shd w:val="clear" w:color="auto" w:fill="FFFFFF"/>
+        </w:rPr>
+      </w:pPr>
+      <w:r>
+        <w:rPr>
+          <w:rFonts w:cstheme="minorHAnsi"/>
+          <w:color w:val="333333"/>
+          <w:sz w:val="24"/>
+          <w:szCs w:val="20"/>
+          <w:shd w:val="clear" w:color="auto" w:fill="FFFFFF"/>
+        </w:rPr>
+        <w:lastRenderedPageBreak/>
+        <w:t xml:space="preserve">Algumas mecânicas que acharia interessantes de implementar seriam </w:t>
+      </w:r>
+      <w:r>
+        <w:rPr>
+          <w:rFonts w:cstheme="minorHAnsi"/>
+          <w:color w:val="333333"/>
+          <w:sz w:val="24"/>
+          <w:szCs w:val="20"/>
+          <w:shd w:val="clear" w:color="auto" w:fill="FFFFFF"/>
+        </w:rPr>
+        <w:t xml:space="preserve">collectables dariam vidas extra ou aumentar </w:t>
+      </w:r>
+      <w:r>
+        <w:rPr>
+          <w:rFonts w:cstheme="minorHAnsi"/>
+          <w:color w:val="333333"/>
+          <w:sz w:val="24"/>
+          <w:szCs w:val="20"/>
+          <w:shd w:val="clear" w:color="auto" w:fill="FFFFFF"/>
+        </w:rPr>
+        <w:t>temporariamente a fire rate ou velocidade da nave ou boosts que</w:t>
+      </w:r>
+      <w:r>
+        <w:rPr>
+          <w:rFonts w:cstheme="minorHAnsi"/>
+          <w:color w:val="333333"/>
+          <w:sz w:val="24"/>
+          <w:szCs w:val="20"/>
+          <w:shd w:val="clear" w:color="auto" w:fill="FFFFFF"/>
+        </w:rPr>
+        <w:t xml:space="preserve"> dariam habilidades aos disparos como taxa de penetração (1 míssil, 2 inimigos). Um conceito interessante seria também perks que ficam com o player até ao fim do jogo. Perks essas poderiam ser ativáveis como por exemplo, um “time warp” que faria camera lenta para tentar evitar colisões ou até mesmo mais fire power (2, 3 canhões laser).</w:t>
+      </w:r>
+    </w:p>
+    <w:p>
+      <w:pPr>
+        <w:rPr>
+          <w:rFonts w:cstheme="minorHAnsi"/>
+          <w:color w:val="333333"/>
+          <w:sz w:val="24"/>
+          <w:szCs w:val="20"/>
+          <w:shd w:val="clear" w:color="auto" w:fill="FFFFFF"/>
+        </w:rPr>
+      </w:pPr>
+    </w:p>
+    <w:p>
+      <w:pPr>
+        <w:rPr>
+          <w:rFonts w:cstheme="minorHAnsi"/>
+          <w:color w:val="333333"/>
+          <w:sz w:val="24"/>
+          <w:szCs w:val="20"/>
+          <w:shd w:val="clear" w:color="auto" w:fill="FFFFFF"/>
+        </w:rPr>
+      </w:pPr>
+      <w:r>
+        <w:rPr>
+          <w:rFonts w:cstheme="minorHAnsi"/>
+          <w:color w:val="333333"/>
+          <w:sz w:val="24"/>
+          <w:szCs w:val="20"/>
+          <w:shd w:val="clear" w:color="auto" w:fill="FFFFFF"/>
+        </w:rPr>
+        <w:t>Achei um projeto bastante educativo. Aproveitei para praticar os interfaces bem como, a nível de gestão pessoal, contei o tempo que demorei a fazer o projeto. Uma boa noção das nossas capacidades passa por entender quanto tempo demorariamos a realizar uma tarefa. À medida que ia fazendo o jogo comecei a ter ideias em basta e como tal decidi criar o Trello para tentar guardá-las todas para o futuro. Gostaria de concluír esta implementação em plenitudo com todas as features que enunciei bem como todas as demais que surgiriam organicamente ao trabalhar neste projeto.</w:t>
+      </w:r>
+    </w:p>
+    <w:p>
+      <w:pPr>
+        <w:rPr>
+          <w:rFonts w:cstheme="minorHAnsi"/>
+          <w:color w:val="333333"/>
+          <w:sz w:val="24"/>
+          <w:szCs w:val="20"/>
+          <w:shd w:val="clear" w:color="auto" w:fill="FFFFFF"/>
+        </w:rPr>
+      </w:pPr>
+    </w:p>
+    <w:p>
+      <w:pPr>
+        <w:rPr>
+          <w:rFonts w:cstheme="minorHAnsi"/>
+          <w:color w:val="333333"/>
+          <w:sz w:val="24"/>
+          <w:szCs w:val="20"/>
+          <w:shd w:val="clear" w:color="auto" w:fill="FFFFFF"/>
+        </w:rPr>
+      </w:pPr>
+    </w:p>
+    <w:p>
+      <w:pPr>
+        <w:rPr>
+          <w:rFonts w:cstheme="minorHAnsi"/>
+          <w:color w:val="333333"/>
+          <w:sz w:val="24"/>
+          <w:szCs w:val="20"/>
+          <w:shd w:val="clear" w:color="auto" w:fill="FFFFFF"/>
+        </w:rPr>
+      </w:pPr>
+    </w:p>
+    <w:p>
+      <w:pPr>
+        <w:rPr>
+          <w:rFonts w:cstheme="minorHAnsi"/>
+          <w:color w:val="333333"/>
+          <w:sz w:val="24"/>
+          <w:szCs w:val="20"/>
+          <w:shd w:val="clear" w:color="auto" w:fill="FFFFFF"/>
+        </w:rPr>
+      </w:pPr>
+    </w:p>
+    <w:p>
+      <w:pPr>
+        <w:rPr>
+          <w:rFonts w:cstheme="minorHAnsi"/>
+          <w:color w:val="333333"/>
+          <w:sz w:val="24"/>
+          <w:szCs w:val="20"/>
+          <w:shd w:val="clear" w:color="auto" w:fill="FFFFFF"/>
+        </w:rPr>
+      </w:pPr>
+    </w:p>
+    <w:p>
+      <w:pPr>
+        <w:rPr>
+          <w:rFonts w:cstheme="minorHAnsi"/>
+          <w:color w:val="333333"/>
+          <w:sz w:val="24"/>
+          <w:szCs w:val="20"/>
+          <w:shd w:val="clear" w:color="auto" w:fill="FFFFFF"/>
+        </w:rPr>
+      </w:pPr>
+    </w:p>
+    <w:p>
+      <w:pPr>
+        <w:rPr>
+          <w:rFonts w:cstheme="minorHAnsi"/>
+          <w:color w:val="333333"/>
+          <w:sz w:val="24"/>
+          <w:szCs w:val="20"/>
+          <w:shd w:val="clear" w:color="auto" w:fill="FFFFFF"/>
+        </w:rPr>
+      </w:pPr>
+    </w:p>
+    <w:p>
+      <w:pPr>
+        <w:rPr>
+          <w:rFonts w:cstheme="minorHAnsi"/>
+          <w:color w:val="333333"/>
+          <w:sz w:val="24"/>
+          <w:szCs w:val="20"/>
+          <w:shd w:val="clear" w:color="auto" w:fill="FFFFFF"/>
+        </w:rPr>
+      </w:pPr>
+    </w:p>
+    <w:p>
+      <w:pPr>
+        <w:rPr>
+          <w:rFonts w:cstheme="minorHAnsi"/>
+          <w:color w:val="333333"/>
+          <w:sz w:val="24"/>
+          <w:szCs w:val="20"/>
+          <w:shd w:val="clear" w:color="auto" w:fill="FFFFFF"/>
+        </w:rPr>
+      </w:pPr>
+    </w:p>
+    <w:p>
+      <w:pPr>
+        <w:rPr>
+          <w:rFonts w:cstheme="minorHAnsi"/>
+          <w:color w:val="333333"/>
+          <w:sz w:val="24"/>
+          <w:szCs w:val="20"/>
+          <w:shd w:val="clear" w:color="auto" w:fill="FFFFFF"/>
+        </w:rPr>
+      </w:pPr>
+    </w:p>
+    <w:p>
+      <w:pPr>
+        <w:rPr>
+          <w:rFonts w:cstheme="minorHAnsi"/>
+          <w:color w:val="333333"/>
+          <w:sz w:val="24"/>
+          <w:szCs w:val="20"/>
+          <w:shd w:val="clear" w:color="auto" w:fill="FFFFFF"/>
+        </w:rPr>
+      </w:pPr>
+    </w:p>
+    <w:p>
+      <w:pPr>
+        <w:rPr>
+          <w:rFonts w:cstheme="minorHAnsi"/>
+          <w:color w:val="333333"/>
+          <w:sz w:val="24"/>
+          <w:szCs w:val="20"/>
+          <w:shd w:val="clear" w:color="auto" w:fill="FFFFFF"/>
+        </w:rPr>
+      </w:pPr>
+    </w:p>
+    <w:p>
+      <w:pPr>
+        <w:rPr>
+          <w:rFonts w:cstheme="minorHAnsi"/>
+          <w:color w:val="333333"/>
+          <w:sz w:val="24"/>
+          <w:szCs w:val="20"/>
+          <w:shd w:val="clear" w:color="auto" w:fill="FFFFFF"/>
+        </w:rPr>
+      </w:pPr>
+    </w:p>
+    <w:p>
+      <w:pPr>
+        <w:rPr>
+          <w:rFonts w:cstheme="minorHAnsi"/>
+          <w:color w:val="333333"/>
+          <w:sz w:val="24"/>
+          <w:szCs w:val="20"/>
+          <w:shd w:val="clear" w:color="auto" w:fill="FFFFFF"/>
+        </w:rPr>
+      </w:pPr>
+    </w:p>
+    <w:p>
+      <w:pPr>
+        <w:rPr>
+          <w:rFonts w:cstheme="minorHAnsi"/>
+          <w:color w:val="333333"/>
+          <w:sz w:val="24"/>
+          <w:szCs w:val="20"/>
+          <w:shd w:val="clear" w:color="auto" w:fill="FFFFFF"/>
+        </w:rPr>
+      </w:pPr>
+    </w:p>
+    <w:p>
+      <w:pPr>
+        <w:rPr>
+          <w:rFonts w:cstheme="minorHAnsi"/>
+          <w:color w:val="333333"/>
+          <w:sz w:val="24"/>
+          <w:szCs w:val="20"/>
+          <w:shd w:val="clear" w:color="auto" w:fill="FFFFFF"/>
+        </w:rPr>
+      </w:pPr>
+    </w:p>
+    <w:p>
+      <w:pPr>
+        <w:rPr>
+          <w:rFonts w:cstheme="minorHAnsi"/>
+          <w:color w:val="333333"/>
+          <w:sz w:val="24"/>
+          <w:szCs w:val="20"/>
+          <w:shd w:val="clear" w:color="auto" w:fill="FFFFFF"/>
+        </w:rPr>
+      </w:pPr>
       <w:bookmarkStart w:id="0" w:name="_GoBack"/>
       <w:bookmarkEnd w:id="0"/>
-    </w:p>
-    <w:p>
-      <w:pPr>
-        <w:rPr>
-          <w:rFonts w:cstheme="minorHAnsi"/>
-          <w:color w:val="333333"/>
-          <w:sz w:val="24"/>
-          <w:szCs w:val="20"/>
-          <w:shd w:val="clear" w:color="auto" w:fill="FFFFFF"/>
-        </w:rPr>
-      </w:pPr>
-    </w:p>
-    <w:p>
-      <w:pPr>
-        <w:rPr>
-          <w:rFonts w:cstheme="minorHAnsi"/>
-          <w:color w:val="333333"/>
-          <w:sz w:val="24"/>
-          <w:szCs w:val="20"/>
-          <w:shd w:val="clear" w:color="auto" w:fill="FFFFFF"/>
-        </w:rPr>
-      </w:pPr>
-      <w:r>
-        <w:rPr>
-          <w:rFonts w:cstheme="minorHAnsi"/>
-          <w:color w:val="333333"/>
-          <w:sz w:val="24"/>
-          <w:szCs w:val="20"/>
-          <w:shd w:val="clear" w:color="auto" w:fill="FFFFFF"/>
-        </w:rPr>
-        <w:t>4 c</w:t>
-      </w:r>
-      <w:r>
-        <w:rPr>
-          <w:rFonts w:cstheme="minorHAnsi"/>
-          <w:color w:val="333333"/>
-          <w:sz w:val="24"/>
-          <w:szCs w:val="20"/>
-          <w:shd w:val="clear" w:color="auto" w:fill="FFFFFF"/>
-        </w:rPr>
-        <w:t>oncluindo, por fim, dizendo que dificuldades teve na realização do projeto, o que melhorava se começasse de novo e quais os pontos a melhorar para o futuro</w:t>
+      <w:r>
+        <w:rPr>
+          <w:rFonts w:cstheme="minorHAnsi"/>
+          <w:color w:val="333333"/>
+          <w:sz w:val="24"/>
+          <w:szCs w:val="20"/>
+          <w:shd w:val="clear" w:color="auto" w:fill="FFFFFF"/>
+        </w:rPr>
+        <w:t>Diogo Carvalho</w:t>
+      </w:r>
+      <w:r>
+        <w:rPr>
+          <w:rFonts w:cstheme="minorHAnsi"/>
+          <w:color w:val="333333"/>
+          <w:sz w:val="24"/>
+          <w:szCs w:val="20"/>
+          <w:shd w:val="clear" w:color="auto" w:fill="FFFFFF"/>
+        </w:rPr>
+        <w:tab/>
+      </w:r>
+      <w:r>
+        <w:rPr>
+          <w:rFonts w:cstheme="minorHAnsi"/>
+          <w:color w:val="333333"/>
+          <w:sz w:val="24"/>
+          <w:szCs w:val="20"/>
+          <w:shd w:val="clear" w:color="auto" w:fill="FFFFFF"/>
+        </w:rPr>
+        <w:tab/>
+      </w:r>
+      <w:r>
+        <w:rPr>
+          <w:rFonts w:cstheme="minorHAnsi"/>
+          <w:color w:val="333333"/>
+          <w:sz w:val="24"/>
+          <w:szCs w:val="20"/>
+          <w:shd w:val="clear" w:color="auto" w:fill="FFFFFF"/>
+        </w:rPr>
+        <w:tab/>
+      </w:r>
+      <w:r>
+        <w:rPr>
+          <w:rFonts w:cstheme="minorHAnsi"/>
+          <w:color w:val="333333"/>
+          <w:sz w:val="24"/>
+          <w:szCs w:val="20"/>
+          <w:shd w:val="clear" w:color="auto" w:fill="FFFFFF"/>
+        </w:rPr>
+        <w:tab/>
+      </w:r>
+      <w:r>
+        <w:rPr>
+          <w:rFonts w:cstheme="minorHAnsi"/>
+          <w:color w:val="333333"/>
+          <w:sz w:val="24"/>
+          <w:szCs w:val="20"/>
+          <w:shd w:val="clear" w:color="auto" w:fill="FFFFFF"/>
+        </w:rPr>
+        <w:tab/>
+      </w:r>
+      <w:r>
+        <w:rPr>
+          <w:rFonts w:cstheme="minorHAnsi"/>
+          <w:color w:val="333333"/>
+          <w:sz w:val="24"/>
+          <w:szCs w:val="20"/>
+          <w:shd w:val="clear" w:color="auto" w:fill="FFFFFF"/>
+        </w:rPr>
+        <w:tab/>
+      </w:r>
+      <w:r>
+        <w:rPr>
+          <w:rFonts w:cstheme="minorHAnsi"/>
+          <w:color w:val="333333"/>
+          <w:sz w:val="24"/>
+          <w:szCs w:val="20"/>
+          <w:shd w:val="clear" w:color="auto" w:fill="FFFFFF"/>
+        </w:rPr>
+        <w:tab/>
+      </w:r>
+      <w:r>
+        <w:rPr>
+          <w:rFonts w:cstheme="minorHAnsi"/>
+          <w:color w:val="333333"/>
+          <w:sz w:val="24"/>
+          <w:szCs w:val="20"/>
+          <w:shd w:val="clear" w:color="auto" w:fill="FFFFFF"/>
+        </w:rPr>
+        <w:tab/>
+        <w:t>11/08/2020</w:t>
       </w:r>
     </w:p>
     <w:sectPr>
@@ -758,6 +1891,359 @@
     </w:sectPr>
   </w:body>
 </w:document>
+</file>
+
+<file path=word/numbering.xml><?xml version="1.0" encoding="utf-8"?>
+<w:numbering xmlns:wpc="http://schemas.microsoft.com/office/word/2010/wordprocessingCanvas" xmlns:cx="http://schemas.microsoft.com/office/drawing/2014/chartex" xmlns:cx1="http://schemas.microsoft.com/office/drawing/2015/9/8/chartex" xmlns:mc="http://schemas.openxmlformats.org/markup-compatibility/2006" xmlns:o="urn:schemas-microsoft-com:office:office" xmlns:r="http://schemas.openxmlformats.org/officeDocument/2006/relationships" xmlns:m="http://schemas.openxmlformats.org/officeDocument/2006/math" xmlns:v="urn:schemas-microsoft-com:vml" xmlns:wp14="http://schemas.microsoft.com/office/word/2010/wordprocessingDrawing" xmlns:wp="http://schemas.openxmlformats.org/drawingml/2006/wordprocessingDrawing" xmlns:w10="urn:schemas-microsoft-com:office:word" xmlns:w="http://schemas.openxmlformats.org/wordprocessingml/2006/main" xmlns:w14="http://schemas.microsoft.com/office/word/2010/wordml" xmlns:w15="http://schemas.microsoft.com/office/word/2012/wordml" xmlns:w16se="http://schemas.microsoft.com/office/word/2015/wordml/symex" xmlns:wpg="http://schemas.microsoft.com/office/word/2010/wordprocessingGroup" xmlns:wpi="http://schemas.microsoft.com/office/word/2010/wordprocessingInk" xmlns:wne="http://schemas.microsoft.com/office/word/2006/wordml" xmlns:wps="http://schemas.microsoft.com/office/word/2010/wordprocessingShape" mc:Ignorable="w14 w15 w16se wp14">
+  <w:abstractNum w:abstractNumId="0" w15:restartNumberingAfterBreak="0">
+    <w:nsid w:val="1D534124"/>
+    <w:multiLevelType w:val="hybridMultilevel"/>
+    <w:tmpl w:val="786A1948"/>
+    <w:lvl w:ilvl="0" w:tplc="08160001">
+      <w:start w:val="1"/>
+      <w:numFmt w:val="bullet"/>
+      <w:lvlText w:val=""/>
+      <w:lvlJc w:val="left"/>
+      <w:pPr>
+        <w:ind w:left="720" w:hanging="360"/>
+      </w:pPr>
+      <w:rPr>
+        <w:rFonts w:ascii="Symbol" w:hAnsi="Symbol" w:hint="default"/>
+      </w:rPr>
+    </w:lvl>
+    <w:lvl w:ilvl="1" w:tplc="08160003" w:tentative="1">
+      <w:start w:val="1"/>
+      <w:numFmt w:val="bullet"/>
+      <w:lvlText w:val="o"/>
+      <w:lvlJc w:val="left"/>
+      <w:pPr>
+        <w:ind w:left="1440" w:hanging="360"/>
+      </w:pPr>
+      <w:rPr>
+        <w:rFonts w:ascii="Courier New" w:hAnsi="Courier New" w:cs="Courier New" w:hint="default"/>
+      </w:rPr>
+    </w:lvl>
+    <w:lvl w:ilvl="2" w:tplc="08160005" w:tentative="1">
+      <w:start w:val="1"/>
+      <w:numFmt w:val="bullet"/>
+      <w:lvlText w:val=""/>
+      <w:lvlJc w:val="left"/>
+      <w:pPr>
+        <w:ind w:left="2160" w:hanging="360"/>
+      </w:pPr>
+      <w:rPr>
+        <w:rFonts w:ascii="Wingdings" w:hAnsi="Wingdings" w:hint="default"/>
+      </w:rPr>
+    </w:lvl>
+    <w:lvl w:ilvl="3" w:tplc="08160001" w:tentative="1">
+      <w:start w:val="1"/>
+      <w:numFmt w:val="bullet"/>
+      <w:lvlText w:val=""/>
+      <w:lvlJc w:val="left"/>
+      <w:pPr>
+        <w:ind w:left="2880" w:hanging="360"/>
+      </w:pPr>
+      <w:rPr>
+        <w:rFonts w:ascii="Symbol" w:hAnsi="Symbol" w:hint="default"/>
+      </w:rPr>
+    </w:lvl>
+    <w:lvl w:ilvl="4" w:tplc="08160003" w:tentative="1">
+      <w:start w:val="1"/>
+      <w:numFmt w:val="bullet"/>
+      <w:lvlText w:val="o"/>
+      <w:lvlJc w:val="left"/>
+      <w:pPr>
+        <w:ind w:left="3600" w:hanging="360"/>
+      </w:pPr>
+      <w:rPr>
+        <w:rFonts w:ascii="Courier New" w:hAnsi="Courier New" w:cs="Courier New" w:hint="default"/>
+      </w:rPr>
+    </w:lvl>
+    <w:lvl w:ilvl="5" w:tplc="08160005" w:tentative="1">
+      <w:start w:val="1"/>
+      <w:numFmt w:val="bullet"/>
+      <w:lvlText w:val=""/>
+      <w:lvlJc w:val="left"/>
+      <w:pPr>
+        <w:ind w:left="4320" w:hanging="360"/>
+      </w:pPr>
+      <w:rPr>
+        <w:rFonts w:ascii="Wingdings" w:hAnsi="Wingdings" w:hint="default"/>
+      </w:rPr>
+    </w:lvl>
+    <w:lvl w:ilvl="6" w:tplc="08160001" w:tentative="1">
+      <w:start w:val="1"/>
+      <w:numFmt w:val="bullet"/>
+      <w:lvlText w:val=""/>
+      <w:lvlJc w:val="left"/>
+      <w:pPr>
+        <w:ind w:left="5040" w:hanging="360"/>
+      </w:pPr>
+      <w:rPr>
+        <w:rFonts w:ascii="Symbol" w:hAnsi="Symbol" w:hint="default"/>
+      </w:rPr>
+    </w:lvl>
+    <w:lvl w:ilvl="7" w:tplc="08160003" w:tentative="1">
+      <w:start w:val="1"/>
+      <w:numFmt w:val="bullet"/>
+      <w:lvlText w:val="o"/>
+      <w:lvlJc w:val="left"/>
+      <w:pPr>
+        <w:ind w:left="5760" w:hanging="360"/>
+      </w:pPr>
+      <w:rPr>
+        <w:rFonts w:ascii="Courier New" w:hAnsi="Courier New" w:cs="Courier New" w:hint="default"/>
+      </w:rPr>
+    </w:lvl>
+    <w:lvl w:ilvl="8" w:tplc="08160005" w:tentative="1">
+      <w:start w:val="1"/>
+      <w:numFmt w:val="bullet"/>
+      <w:lvlText w:val=""/>
+      <w:lvlJc w:val="left"/>
+      <w:pPr>
+        <w:ind w:left="6480" w:hanging="360"/>
+      </w:pPr>
+      <w:rPr>
+        <w:rFonts w:ascii="Wingdings" w:hAnsi="Wingdings" w:hint="default"/>
+      </w:rPr>
+    </w:lvl>
+  </w:abstractNum>
+  <w:abstractNum w:abstractNumId="1" w15:restartNumberingAfterBreak="0">
+    <w:nsid w:val="20F630E8"/>
+    <w:multiLevelType w:val="hybridMultilevel"/>
+    <w:tmpl w:val="E1003D46"/>
+    <w:lvl w:ilvl="0" w:tplc="08160001">
+      <w:start w:val="1"/>
+      <w:numFmt w:val="bullet"/>
+      <w:lvlText w:val=""/>
+      <w:lvlJc w:val="left"/>
+      <w:pPr>
+        <w:ind w:left="720" w:hanging="360"/>
+      </w:pPr>
+      <w:rPr>
+        <w:rFonts w:ascii="Symbol" w:hAnsi="Symbol" w:hint="default"/>
+      </w:rPr>
+    </w:lvl>
+    <w:lvl w:ilvl="1" w:tplc="08160003" w:tentative="1">
+      <w:start w:val="1"/>
+      <w:numFmt w:val="bullet"/>
+      <w:lvlText w:val="o"/>
+      <w:lvlJc w:val="left"/>
+      <w:pPr>
+        <w:ind w:left="1440" w:hanging="360"/>
+      </w:pPr>
+      <w:rPr>
+        <w:rFonts w:ascii="Courier New" w:hAnsi="Courier New" w:cs="Courier New" w:hint="default"/>
+      </w:rPr>
+    </w:lvl>
+    <w:lvl w:ilvl="2" w:tplc="08160005" w:tentative="1">
+      <w:start w:val="1"/>
+      <w:numFmt w:val="bullet"/>
+      <w:lvlText w:val=""/>
+      <w:lvlJc w:val="left"/>
+      <w:pPr>
+        <w:ind w:left="2160" w:hanging="360"/>
+      </w:pPr>
+      <w:rPr>
+        <w:rFonts w:ascii="Wingdings" w:hAnsi="Wingdings" w:hint="default"/>
+      </w:rPr>
+    </w:lvl>
+    <w:lvl w:ilvl="3" w:tplc="08160001" w:tentative="1">
+      <w:start w:val="1"/>
+      <w:numFmt w:val="bullet"/>
+      <w:lvlText w:val=""/>
+      <w:lvlJc w:val="left"/>
+      <w:pPr>
+        <w:ind w:left="2880" w:hanging="360"/>
+      </w:pPr>
+      <w:rPr>
+        <w:rFonts w:ascii="Symbol" w:hAnsi="Symbol" w:hint="default"/>
+      </w:rPr>
+    </w:lvl>
+    <w:lvl w:ilvl="4" w:tplc="08160003" w:tentative="1">
+      <w:start w:val="1"/>
+      <w:numFmt w:val="bullet"/>
+      <w:lvlText w:val="o"/>
+      <w:lvlJc w:val="left"/>
+      <w:pPr>
+        <w:ind w:left="3600" w:hanging="360"/>
+      </w:pPr>
+      <w:rPr>
+        <w:rFonts w:ascii="Courier New" w:hAnsi="Courier New" w:cs="Courier New" w:hint="default"/>
+      </w:rPr>
+    </w:lvl>
+    <w:lvl w:ilvl="5" w:tplc="08160005" w:tentative="1">
+      <w:start w:val="1"/>
+      <w:numFmt w:val="bullet"/>
+      <w:lvlText w:val=""/>
+      <w:lvlJc w:val="left"/>
+      <w:pPr>
+        <w:ind w:left="4320" w:hanging="360"/>
+      </w:pPr>
+      <w:rPr>
+        <w:rFonts w:ascii="Wingdings" w:hAnsi="Wingdings" w:hint="default"/>
+      </w:rPr>
+    </w:lvl>
+    <w:lvl w:ilvl="6" w:tplc="08160001" w:tentative="1">
+      <w:start w:val="1"/>
+      <w:numFmt w:val="bullet"/>
+      <w:lvlText w:val=""/>
+      <w:lvlJc w:val="left"/>
+      <w:pPr>
+        <w:ind w:left="5040" w:hanging="360"/>
+      </w:pPr>
+      <w:rPr>
+        <w:rFonts w:ascii="Symbol" w:hAnsi="Symbol" w:hint="default"/>
+      </w:rPr>
+    </w:lvl>
+    <w:lvl w:ilvl="7" w:tplc="08160003" w:tentative="1">
+      <w:start w:val="1"/>
+      <w:numFmt w:val="bullet"/>
+      <w:lvlText w:val="o"/>
+      <w:lvlJc w:val="left"/>
+      <w:pPr>
+        <w:ind w:left="5760" w:hanging="360"/>
+      </w:pPr>
+      <w:rPr>
+        <w:rFonts w:ascii="Courier New" w:hAnsi="Courier New" w:cs="Courier New" w:hint="default"/>
+      </w:rPr>
+    </w:lvl>
+    <w:lvl w:ilvl="8" w:tplc="08160005" w:tentative="1">
+      <w:start w:val="1"/>
+      <w:numFmt w:val="bullet"/>
+      <w:lvlText w:val=""/>
+      <w:lvlJc w:val="left"/>
+      <w:pPr>
+        <w:ind w:left="6480" w:hanging="360"/>
+      </w:pPr>
+      <w:rPr>
+        <w:rFonts w:ascii="Wingdings" w:hAnsi="Wingdings" w:hint="default"/>
+      </w:rPr>
+    </w:lvl>
+  </w:abstractNum>
+  <w:abstractNum w:abstractNumId="2" w15:restartNumberingAfterBreak="0">
+    <w:nsid w:val="5E0948DC"/>
+    <w:multiLevelType w:val="hybridMultilevel"/>
+    <w:tmpl w:val="AE4E82FC"/>
+    <w:lvl w:ilvl="0" w:tplc="08160001">
+      <w:start w:val="1"/>
+      <w:numFmt w:val="bullet"/>
+      <w:lvlText w:val=""/>
+      <w:lvlJc w:val="left"/>
+      <w:pPr>
+        <w:ind w:left="720" w:hanging="360"/>
+      </w:pPr>
+      <w:rPr>
+        <w:rFonts w:ascii="Symbol" w:hAnsi="Symbol" w:hint="default"/>
+      </w:rPr>
+    </w:lvl>
+    <w:lvl w:ilvl="1" w:tplc="08160003" w:tentative="1">
+      <w:start w:val="1"/>
+      <w:numFmt w:val="bullet"/>
+      <w:lvlText w:val="o"/>
+      <w:lvlJc w:val="left"/>
+      <w:pPr>
+        <w:ind w:left="1440" w:hanging="360"/>
+      </w:pPr>
+      <w:rPr>
+        <w:rFonts w:ascii="Courier New" w:hAnsi="Courier New" w:cs="Courier New" w:hint="default"/>
+      </w:rPr>
+    </w:lvl>
+    <w:lvl w:ilvl="2" w:tplc="08160005" w:tentative="1">
+      <w:start w:val="1"/>
+      <w:numFmt w:val="bullet"/>
+      <w:lvlText w:val=""/>
+      <w:lvlJc w:val="left"/>
+      <w:pPr>
+        <w:ind w:left="2160" w:hanging="360"/>
+      </w:pPr>
+      <w:rPr>
+        <w:rFonts w:ascii="Wingdings" w:hAnsi="Wingdings" w:hint="default"/>
+      </w:rPr>
+    </w:lvl>
+    <w:lvl w:ilvl="3" w:tplc="08160001" w:tentative="1">
+      <w:start w:val="1"/>
+      <w:numFmt w:val="bullet"/>
+      <w:lvlText w:val=""/>
+      <w:lvlJc w:val="left"/>
+      <w:pPr>
+        <w:ind w:left="2880" w:hanging="360"/>
+      </w:pPr>
+      <w:rPr>
+        <w:rFonts w:ascii="Symbol" w:hAnsi="Symbol" w:hint="default"/>
+      </w:rPr>
+    </w:lvl>
+    <w:lvl w:ilvl="4" w:tplc="08160003" w:tentative="1">
+      <w:start w:val="1"/>
+      <w:numFmt w:val="bullet"/>
+      <w:lvlText w:val="o"/>
+      <w:lvlJc w:val="left"/>
+      <w:pPr>
+        <w:ind w:left="3600" w:hanging="360"/>
+      </w:pPr>
+      <w:rPr>
+        <w:rFonts w:ascii="Courier New" w:hAnsi="Courier New" w:cs="Courier New" w:hint="default"/>
+      </w:rPr>
+    </w:lvl>
+    <w:lvl w:ilvl="5" w:tplc="08160005" w:tentative="1">
+      <w:start w:val="1"/>
+      <w:numFmt w:val="bullet"/>
+      <w:lvlText w:val=""/>
+      <w:lvlJc w:val="left"/>
+      <w:pPr>
+        <w:ind w:left="4320" w:hanging="360"/>
+      </w:pPr>
+      <w:rPr>
+        <w:rFonts w:ascii="Wingdings" w:hAnsi="Wingdings" w:hint="default"/>
+      </w:rPr>
+    </w:lvl>
+    <w:lvl w:ilvl="6" w:tplc="08160001" w:tentative="1">
+      <w:start w:val="1"/>
+      <w:numFmt w:val="bullet"/>
+      <w:lvlText w:val=""/>
+      <w:lvlJc w:val="left"/>
+      <w:pPr>
+        <w:ind w:left="5040" w:hanging="360"/>
+      </w:pPr>
+      <w:rPr>
+        <w:rFonts w:ascii="Symbol" w:hAnsi="Symbol" w:hint="default"/>
+      </w:rPr>
+    </w:lvl>
+    <w:lvl w:ilvl="7" w:tplc="08160003" w:tentative="1">
+      <w:start w:val="1"/>
+      <w:numFmt w:val="bullet"/>
+      <w:lvlText w:val="o"/>
+      <w:lvlJc w:val="left"/>
+      <w:pPr>
+        <w:ind w:left="5760" w:hanging="360"/>
+      </w:pPr>
+      <w:rPr>
+        <w:rFonts w:ascii="Courier New" w:hAnsi="Courier New" w:cs="Courier New" w:hint="default"/>
+      </w:rPr>
+    </w:lvl>
+    <w:lvl w:ilvl="8" w:tplc="08160005" w:tentative="1">
+      <w:start w:val="1"/>
+      <w:numFmt w:val="bullet"/>
+      <w:lvlText w:val=""/>
+      <w:lvlJc w:val="left"/>
+      <w:pPr>
+        <w:ind w:left="6480" w:hanging="360"/>
+      </w:pPr>
+      <w:rPr>
+        <w:rFonts w:ascii="Wingdings" w:hAnsi="Wingdings" w:hint="default"/>
+      </w:rPr>
+    </w:lvl>
+  </w:abstractNum>
+  <w:num w:numId="1">
+    <w:abstractNumId w:val="1"/>
+  </w:num>
+  <w:num w:numId="2">
+    <w:abstractNumId w:val="2"/>
+  </w:num>
+  <w:num w:numId="3">
+    <w:abstractNumId w:val="0"/>
+  </w:num>
+</w:numbering>
 </file>
 
 <file path=word/styles.xml><?xml version="1.0" encoding="utf-8"?>
@@ -1216,6 +2702,17 @@
       <w:lang w:val="pt-PT"/>
     </w:rPr>
   </w:style>
+  <w:style w:type="paragraph" w:styleId="ListParagraph">
+    <w:name w:val="List Paragraph"/>
+    <w:basedOn w:val="Normal"/>
+    <w:uiPriority w:val="34"/>
+    <w:qFormat/>
+    <w:rsid w:val="003E3962"/>
+    <w:pPr>
+      <w:ind w:left="720"/>
+      <w:contextualSpacing/>
+    </w:pPr>
+  </w:style>
 </w:styles>
 </file>
 

</xml_diff>